<commit_message>
Agrego documentacion para crear XML FE
Le agrego el paso a paso para crear el XML de la FE
</commit_message>
<xml_diff>
--- a/API Instalacion CRLibre.docx
+++ b/API Instalacion CRLibre.docx
@@ -2392,31 +2392,31 @@
       <w:pPr>
         <w:pStyle w:val="Ttulo2"/>
       </w:pPr>
-      <w:bookmarkStart w:id="5" w:name="_Toc513984946"/>
-      <w:bookmarkStart w:id="6" w:name="_Instalación_de_Base"/>
+      <w:bookmarkStart w:id="5" w:name="_Instalación_de_Base"/>
+      <w:bookmarkStart w:id="6" w:name="_Toc513984946"/>
+      <w:bookmarkEnd w:id="5"/>
+      <w:r>
+        <w:t>Instalación</w:t>
+      </w:r>
+      <w:r>
+        <w:t xml:space="preserve"> de Base de Datos</w:t>
+      </w:r>
       <w:bookmarkEnd w:id="6"/>
+    </w:p>
+    <w:p>
+      <w:pPr>
+        <w:pStyle w:val="Ttulo2"/>
+      </w:pPr>
+      <w:bookmarkStart w:id="7" w:name="_Instalación_de_los"/>
+      <w:bookmarkStart w:id="8" w:name="_Toc513984947"/>
+      <w:bookmarkEnd w:id="7"/>
       <w:r>
         <w:t>Instalación</w:t>
       </w:r>
       <w:r>
-        <w:t xml:space="preserve"> de Base de Datos</w:t>
-      </w:r>
-      <w:bookmarkEnd w:id="5"/>
-    </w:p>
-    <w:p>
-      <w:pPr>
-        <w:pStyle w:val="Ttulo2"/>
-      </w:pPr>
-      <w:bookmarkStart w:id="7" w:name="_Toc513984947"/>
-      <w:bookmarkStart w:id="8" w:name="_Instalación_de_los"/>
+        <w:t xml:space="preserve"> de los paquetes necesarios</w:t>
+      </w:r>
       <w:bookmarkEnd w:id="8"/>
-      <w:r>
-        <w:t>Instalación</w:t>
-      </w:r>
-      <w:r>
-        <w:t xml:space="preserve"> de los paquetes necesarios</w:t>
-      </w:r>
-      <w:bookmarkEnd w:id="7"/>
     </w:p>
     <w:p>
       <w:pPr>
@@ -2592,6 +2592,7 @@
         <w:t xml:space="preserve"> o en un file aparte de </w:t>
       </w:r>
       <w:proofErr w:type="spellStart"/>
+      <w:proofErr w:type="gramStart"/>
       <w:r>
         <w:rPr>
           <w:lang w:val="es-CR"/>
@@ -2613,6 +2614,7 @@
         <w:t>php</w:t>
       </w:r>
       <w:proofErr w:type="spellEnd"/>
+      <w:proofErr w:type="gramEnd"/>
       <w:r>
         <w:rPr>
           <w:lang w:val="es-CR"/>
@@ -2727,7 +2729,15 @@
       </w:r>
       <w:proofErr w:type="spellEnd"/>
       <w:r>
-        <w:t xml:space="preserve"> (Mejor dicho el nombre de la carpeta) y un R que es el método que ejecutara dentro del </w:t>
+        <w:t xml:space="preserve"> (Mejor </w:t>
+      </w:r>
+      <w:proofErr w:type="gramStart"/>
+      <w:r>
+        <w:t>dicho</w:t>
+      </w:r>
+      <w:proofErr w:type="gramEnd"/>
+      <w:r>
+        <w:t xml:space="preserve"> el nombre de la carpeta) y un R que es el método que ejecutara dentro del </w:t>
       </w:r>
       <w:proofErr w:type="spellStart"/>
       <w:r>
@@ -3044,12 +3054,17 @@
         <w:t>_</w:t>
       </w:r>
       <w:proofErr w:type="spellStart"/>
+      <w:proofErr w:type="gramStart"/>
       <w:r>
         <w:t>init</w:t>
       </w:r>
       <w:proofErr w:type="spellEnd"/>
       <w:r>
-        <w:t>()</w:t>
+        <w:t>(</w:t>
+      </w:r>
+      <w:proofErr w:type="gramEnd"/>
+      <w:r>
+        <w:t>)</w:t>
       </w:r>
       <w:r>
         <w:t xml:space="preserve"> de igual manera debe llevar el nombre del </w:t>
@@ -3090,11 +3105,19 @@
         <w:t>ejemplo</w:t>
       </w:r>
       <w:r>
-        <w:t>_init</w:t>
-      </w:r>
-      <w:proofErr w:type="spellEnd"/>
-      <w:r>
-        <w:t>()</w:t>
+        <w:t>_</w:t>
+      </w:r>
+      <w:proofErr w:type="gramStart"/>
+      <w:r>
+        <w:t>init</w:t>
+      </w:r>
+      <w:proofErr w:type="spellEnd"/>
+      <w:r>
+        <w:t>(</w:t>
+      </w:r>
+      <w:proofErr w:type="gramEnd"/>
+      <w:r>
+        <w:t>)</w:t>
       </w:r>
       <w:r>
         <w:t xml:space="preserve"> es el que contiene un array de tareas.</w:t>
@@ -3385,7 +3408,15 @@
     </w:p>
     <w:p>
       <w:r>
-        <w:t>Por lo tanto la consulta para llegar a ese modulo seria la siguiente:</w:t>
+        <w:t xml:space="preserve">Por lo </w:t>
+      </w:r>
+      <w:proofErr w:type="gramStart"/>
+      <w:r>
+        <w:t>tanto</w:t>
+      </w:r>
+      <w:proofErr w:type="gramEnd"/>
+      <w:r>
+        <w:t xml:space="preserve"> la consulta para llegar a ese modulo seria la siguiente:</w:t>
       </w:r>
     </w:p>
     <w:p>
@@ -3456,16 +3487,24 @@
         <w:rPr>
           <w:lang w:val="es-CR"/>
         </w:rPr>
-        <w:t xml:space="preserve"> llamado  </w:t>
-      </w:r>
-      <w:proofErr w:type="spellStart"/>
+        <w:t xml:space="preserve"> </w:t>
+      </w:r>
+      <w:proofErr w:type="gramStart"/>
       <w:r>
         <w:rPr>
           <w:lang w:val="es-CR"/>
         </w:rPr>
+        <w:t xml:space="preserve">llamado  </w:t>
+      </w:r>
+      <w:proofErr w:type="spellStart"/>
+      <w:r>
+        <w:rPr>
+          <w:lang w:val="es-CR"/>
+        </w:rPr>
         <w:t>users</w:t>
       </w:r>
       <w:proofErr w:type="spellEnd"/>
+      <w:proofErr w:type="gramEnd"/>
       <w:r>
         <w:rPr>
           <w:lang w:val="es-CR"/>
@@ -3557,21 +3596,34 @@
     </w:p>
     <w:p>
       <w:r>
-        <w:t xml:space="preserve">w =  </w:t>
+        <w:t xml:space="preserve">w </w:t>
+      </w:r>
+      <w:proofErr w:type="gramStart"/>
+      <w:r>
+        <w:t xml:space="preserve">=  </w:t>
       </w:r>
       <w:proofErr w:type="spellStart"/>
       <w:r>
         <w:t>users</w:t>
       </w:r>
       <w:proofErr w:type="spellEnd"/>
-    </w:p>
-    <w:p>
-      <w:r>
-        <w:t xml:space="preserve">r=  </w:t>
-      </w:r>
-      <w:proofErr w:type="spellStart"/>
-      <w:r>
-        <w:t>users_register</w:t>
+      <w:proofErr w:type="gramEnd"/>
+    </w:p>
+    <w:p>
+      <w:r>
+        <w:t>r</w:t>
+      </w:r>
+      <w:proofErr w:type="gramStart"/>
+      <w:r>
+        <w:t xml:space="preserve">=  </w:t>
+      </w:r>
+      <w:proofErr w:type="spellStart"/>
+      <w:r>
+        <w:t>users</w:t>
+      </w:r>
+      <w:proofErr w:type="gramEnd"/>
+      <w:r>
+        <w:t>_register</w:t>
       </w:r>
       <w:proofErr w:type="spellEnd"/>
       <w:r>
@@ -3696,7 +3748,15 @@
     </w:p>
     <w:p>
       <w:r>
-        <w:t>El GET completo seria el siguiente:</w:t>
+        <w:t xml:space="preserve">El GET completo </w:t>
+      </w:r>
+      <w:proofErr w:type="gramStart"/>
+      <w:r>
+        <w:t>seria</w:t>
+      </w:r>
+      <w:proofErr w:type="gramEnd"/>
+      <w:r>
+        <w:t xml:space="preserve"> el siguiente:</w:t>
       </w:r>
     </w:p>
     <w:p>
@@ -3754,7 +3814,15 @@
     </w:p>
     <w:p>
       <w:r>
-        <w:t xml:space="preserve">Esto nos  retorna una </w:t>
+        <w:t xml:space="preserve">Esto </w:t>
+      </w:r>
+      <w:proofErr w:type="gramStart"/>
+      <w:r>
+        <w:t>nos  retorna</w:t>
+      </w:r>
+      <w:proofErr w:type="gramEnd"/>
+      <w:r>
+        <w:t xml:space="preserve"> una </w:t>
       </w:r>
       <w:proofErr w:type="spellStart"/>
       <w:r>
@@ -3827,7 +3895,39 @@
     </w:p>
     <w:p>
       <w:r>
-        <w:t xml:space="preserve">Dado que el api utiliza 2 tipos de validación de usuarios ( </w:t>
+        <w:t xml:space="preserve">Dado que el api utiliza 2 tipos de validación de usuarios </w:t>
+      </w:r>
+      <w:proofErr w:type="gramStart"/>
+      <w:r>
+        <w:t xml:space="preserve">( </w:t>
+      </w:r>
+      <w:proofErr w:type="spellStart"/>
+      <w:r>
+        <w:t>users</w:t>
+      </w:r>
+      <w:proofErr w:type="gramEnd"/>
+      <w:r>
+        <w:t>_openAccess</w:t>
+      </w:r>
+      <w:proofErr w:type="spellEnd"/>
+      <w:r>
+        <w:t xml:space="preserve"> o </w:t>
+      </w:r>
+      <w:proofErr w:type="spellStart"/>
+      <w:r>
+        <w:t>users_loggedIn</w:t>
+      </w:r>
+      <w:proofErr w:type="spellEnd"/>
+      <w:r>
+        <w:t xml:space="preserve"> ), en el caso de los </w:t>
+      </w:r>
+      <w:proofErr w:type="spellStart"/>
+      <w:r>
+        <w:t>modulos</w:t>
+      </w:r>
+      <w:proofErr w:type="spellEnd"/>
+      <w:r>
+        <w:t xml:space="preserve"> </w:t>
       </w:r>
       <w:proofErr w:type="spellStart"/>
       <w:r>
@@ -3835,7 +3935,15 @@
       </w:r>
       <w:proofErr w:type="spellEnd"/>
       <w:r>
-        <w:t xml:space="preserve"> o </w:t>
+        <w:t xml:space="preserve"> no se requiere un </w:t>
+      </w:r>
+      <w:proofErr w:type="spellStart"/>
+      <w:r>
+        <w:t>sessionKey</w:t>
+      </w:r>
+      <w:proofErr w:type="spellEnd"/>
+      <w:r>
+        <w:t xml:space="preserve"> para ejecutarlos, pero en los que son </w:t>
       </w:r>
       <w:proofErr w:type="spellStart"/>
       <w:r>
@@ -3843,58 +3951,28 @@
       </w:r>
       <w:proofErr w:type="spellEnd"/>
       <w:r>
-        <w:t xml:space="preserve"> ), en el caso de los </w:t>
-      </w:r>
-      <w:proofErr w:type="spellStart"/>
-      <w:r>
-        <w:t>modulos</w:t>
+        <w:t xml:space="preserve"> si se requiere enviar al API una autentificación, por lo que en este paso le explicare la manera de obtener una.</w:t>
+      </w:r>
+    </w:p>
+    <w:p>
+      <w:r>
+        <w:t xml:space="preserve">Para ello se debe de interactuar con el </w:t>
+      </w:r>
+      <w:proofErr w:type="spellStart"/>
+      <w:r>
+        <w:t>modulo</w:t>
       </w:r>
       <w:proofErr w:type="spellEnd"/>
       <w:r>
         <w:t xml:space="preserve"> </w:t>
       </w:r>
       <w:proofErr w:type="spellStart"/>
-      <w:r>
-        <w:t>users_openAccess</w:t>
-      </w:r>
-      <w:proofErr w:type="spellEnd"/>
-      <w:r>
-        <w:t xml:space="preserve"> no se requiere un </w:t>
-      </w:r>
-      <w:proofErr w:type="spellStart"/>
-      <w:r>
-        <w:t>sessionKey</w:t>
-      </w:r>
-      <w:proofErr w:type="spellEnd"/>
-      <w:r>
-        <w:t xml:space="preserve"> para ejecutarlos, pero en los que son </w:t>
-      </w:r>
-      <w:proofErr w:type="spellStart"/>
-      <w:r>
-        <w:t>users_loggedIn</w:t>
-      </w:r>
-      <w:proofErr w:type="spellEnd"/>
-      <w:r>
-        <w:t xml:space="preserve"> si se requiere enviar al API una autentificación, por lo que en este paso le explicare la manera de obtener una.</w:t>
-      </w:r>
-    </w:p>
-    <w:p>
-      <w:r>
-        <w:t xml:space="preserve">Para ello se debe de interactuar con el </w:t>
-      </w:r>
-      <w:proofErr w:type="spellStart"/>
-      <w:r>
-        <w:t>modulo</w:t>
-      </w:r>
-      <w:proofErr w:type="spellEnd"/>
-      <w:r>
-        <w:t xml:space="preserve"> </w:t>
-      </w:r>
-      <w:proofErr w:type="spellStart"/>
+      <w:proofErr w:type="gramStart"/>
       <w:r>
         <w:t>users</w:t>
       </w:r>
       <w:proofErr w:type="spellEnd"/>
+      <w:proofErr w:type="gramEnd"/>
       <w:r>
         <w:t xml:space="preserve"> pero el método que vamos a invocar será el </w:t>
       </w:r>
@@ -4168,12 +4246,14 @@
           <w:lang w:val="en-US"/>
         </w:rPr>
       </w:pPr>
+      <w:proofErr w:type="gramStart"/>
       <w:r>
         <w:rPr>
           <w:lang w:val="en-US"/>
         </w:rPr>
         <w:t>w:users</w:t>
       </w:r>
+      <w:proofErr w:type="gramEnd"/>
     </w:p>
     <w:p>
       <w:pPr>
@@ -4181,11 +4261,19 @@
           <w:lang w:val="en-US"/>
         </w:rPr>
       </w:pPr>
+      <w:proofErr w:type="gramStart"/>
       <w:r>
         <w:rPr>
           <w:lang w:val="en-US"/>
         </w:rPr>
-        <w:t>r:users_log_me_out</w:t>
+        <w:t>r:users</w:t>
+      </w:r>
+      <w:proofErr w:type="gramEnd"/>
+      <w:r>
+        <w:rPr>
+          <w:lang w:val="en-US"/>
+        </w:rPr>
+        <w:t>_log_me_out</w:t>
       </w:r>
     </w:p>
     <w:p>
@@ -4194,8 +4282,13 @@
       </w:r>
     </w:p>
     <w:p>
-      <w:r>
-        <w:t>iam:walner1borbon</w:t>
+      <w:proofErr w:type="gramStart"/>
+      <w:r>
+        <w:t>iam:walner</w:t>
+      </w:r>
+      <w:proofErr w:type="gramEnd"/>
+      <w:r>
+        <w:t>1borbon</w:t>
       </w:r>
     </w:p>
     <w:p>
@@ -4247,21 +4340,21 @@
       <w:pPr>
         <w:pStyle w:val="Ttulo3"/>
       </w:pPr>
-      <w:bookmarkStart w:id="13" w:name="_Hlk513978319"/>
-      <w:bookmarkStart w:id="14" w:name="_Upload_del_certificado"/>
-      <w:bookmarkStart w:id="15" w:name="_Toc513984952"/>
+      <w:bookmarkStart w:id="13" w:name="_Upload_del_certificado"/>
+      <w:bookmarkStart w:id="14" w:name="_Toc513984952"/>
+      <w:bookmarkStart w:id="15" w:name="_Hlk513978319"/>
+      <w:bookmarkEnd w:id="13"/>
+      <w:proofErr w:type="spellStart"/>
+      <w:r>
+        <w:t>Upload</w:t>
+      </w:r>
+      <w:proofErr w:type="spellEnd"/>
+      <w:r>
+        <w:t xml:space="preserve"> del certificado o llave criptográfica</w:t>
+      </w:r>
       <w:bookmarkEnd w:id="14"/>
-      <w:proofErr w:type="spellStart"/>
-      <w:r>
-        <w:t>Upload</w:t>
-      </w:r>
-      <w:proofErr w:type="spellEnd"/>
-      <w:r>
-        <w:t xml:space="preserve"> del certificado o llave criptográfica</w:t>
-      </w:r>
-      <w:bookmarkEnd w:id="15"/>
-    </w:p>
-    <w:bookmarkEnd w:id="13"/>
+    </w:p>
+    <w:bookmarkEnd w:id="15"/>
     <w:p>
       <w:r>
         <w:t xml:space="preserve">El certificado será el que utilicemos para firmar los XML, este método solicita que el usuario este </w:t>
@@ -4306,22 +4399,11 @@
       </w:r>
     </w:p>
     <w:p>
-      <w:pPr>
-        <w:rPr>
-          <w:lang w:val="en-US"/>
-        </w:rPr>
-      </w:pPr>
-      <w:r>
-        <w:rPr>
-          <w:lang w:val="en-US"/>
-        </w:rPr>
+      <w:r>
         <w:t xml:space="preserve">w = </w:t>
       </w:r>
       <w:proofErr w:type="spellStart"/>
       <w:r>
-        <w:rPr>
-          <w:lang w:val="en-US"/>
-        </w:rPr>
         <w:t>fileUploader</w:t>
       </w:r>
       <w:proofErr w:type="spellEnd"/>
@@ -4374,8 +4456,13 @@
         <w:tab/>
       </w:r>
       <w:r>
-        <w:t>Este es el archivo p12 es necesario que sea en .</w:t>
-      </w:r>
+        <w:t xml:space="preserve">Este es el archivo p12 es necesario que sea </w:t>
+      </w:r>
+      <w:proofErr w:type="gramStart"/>
+      <w:r>
+        <w:t>en .</w:t>
+      </w:r>
+      <w:proofErr w:type="gramEnd"/>
       <w:r>
         <w:t xml:space="preserve"> p12</w:t>
       </w:r>
@@ -4624,41 +4711,16 @@
       </w:r>
     </w:p>
     <w:p>
-      <w:pPr>
-        <w:rPr>
-          <w:lang w:val="en-US"/>
-        </w:rPr>
-      </w:pPr>
-      <w:r>
-        <w:rPr>
-          <w:lang w:val="en-US"/>
-        </w:rPr>
-        <w:t xml:space="preserve">w = </w:t>
-      </w:r>
-      <w:r>
-        <w:rPr>
-          <w:lang w:val="en-US"/>
-        </w:rPr>
-        <w:t>token</w:t>
-      </w:r>
-    </w:p>
-    <w:p>
-      <w:pPr>
-        <w:rPr>
-          <w:lang w:val="en-US"/>
-        </w:rPr>
-      </w:pPr>
-      <w:r>
-        <w:rPr>
-          <w:lang w:val="en-US"/>
-        </w:rPr>
+      <w:r>
+        <w:t>w = token</w:t>
+      </w:r>
+    </w:p>
+    <w:p>
+      <w:r>
         <w:t xml:space="preserve">r = </w:t>
       </w:r>
       <w:proofErr w:type="spellStart"/>
       <w:r>
-        <w:rPr>
-          <w:lang w:val="en-US"/>
-        </w:rPr>
         <w:t>gettoken</w:t>
       </w:r>
       <w:proofErr w:type="spellEnd"/>
@@ -5138,42 +5200,19 @@
       </w:r>
     </w:p>
     <w:p>
-      <w:pPr>
-        <w:rPr>
-          <w:lang w:val="en-US"/>
-        </w:rPr>
-      </w:pPr>
-      <w:r>
-        <w:rPr>
-          <w:lang w:val="en-US"/>
-        </w:rPr>
-        <w:t xml:space="preserve">w = </w:t>
-      </w:r>
-      <w:r>
-        <w:rPr>
-          <w:lang w:val="en-US"/>
-        </w:rPr>
-        <w:t>token</w:t>
-      </w:r>
-    </w:p>
-    <w:p>
-      <w:pPr>
-        <w:rPr>
-          <w:lang w:val="en-US"/>
-        </w:rPr>
-      </w:pPr>
-      <w:r>
-        <w:rPr>
-          <w:lang w:val="en-US"/>
-        </w:rPr>
+      <w:r>
+        <w:t>w = token</w:t>
+      </w:r>
+    </w:p>
+    <w:p>
+      <w:r>
         <w:t xml:space="preserve">r = </w:t>
       </w:r>
-      <w:r>
-        <w:rPr>
-          <w:lang w:val="en-US"/>
-        </w:rPr>
+      <w:proofErr w:type="spellStart"/>
+      <w:r>
         <w:t>refresh</w:t>
       </w:r>
+      <w:proofErr w:type="spellEnd"/>
     </w:p>
     <w:p>
       <w:proofErr w:type="spellStart"/>
@@ -5463,7 +5502,15 @@
     <w:p/>
     <w:p>
       <w:r>
-        <w:t xml:space="preserve">Por lo tanto la solicitud seria la siguiente </w:t>
+        <w:t xml:space="preserve">Por lo </w:t>
+      </w:r>
+      <w:proofErr w:type="gramStart"/>
+      <w:r>
+        <w:t>tanto</w:t>
+      </w:r>
+      <w:proofErr w:type="gramEnd"/>
+      <w:r>
+        <w:t xml:space="preserve"> la solicitud seria la siguiente </w:t>
       </w:r>
     </w:p>
     <w:p>
@@ -5519,10 +5566,12 @@
         <w:t xml:space="preserve">Y el resultado </w:t>
       </w:r>
       <w:proofErr w:type="spellStart"/>
+      <w:proofErr w:type="gramStart"/>
       <w:r>
         <w:t>seria</w:t>
       </w:r>
       <w:proofErr w:type="spellEnd"/>
+      <w:proofErr w:type="gramEnd"/>
       <w:r>
         <w:t xml:space="preserve"> el siguiente, con un nuevo token y un nuevo </w:t>
       </w:r>
@@ -5582,14 +5631,14 @@
       <w:pPr>
         <w:pStyle w:val="Ttulo3"/>
       </w:pPr>
-      <w:bookmarkStart w:id="18" w:name="_Toc513984955"/>
-      <w:bookmarkStart w:id="19" w:name="_Creación_de_Clave"/>
-      <w:bookmarkEnd w:id="19"/>
+      <w:bookmarkStart w:id="18" w:name="_Creación_de_Clave"/>
+      <w:bookmarkStart w:id="19" w:name="_Toc513984955"/>
+      <w:bookmarkEnd w:id="18"/>
       <w:r>
         <w:lastRenderedPageBreak/>
         <w:t>Creación de Clave para los XML de Factura Electrónica</w:t>
       </w:r>
-      <w:bookmarkEnd w:id="18"/>
+      <w:bookmarkEnd w:id="19"/>
     </w:p>
     <w:p/>
     <w:p>
@@ -5858,7 +5907,15 @@
       </w:r>
       <w:proofErr w:type="spellEnd"/>
       <w:r>
-        <w:t xml:space="preserve"> (En  mi caso Cedula </w:t>
+        <w:t xml:space="preserve"> (</w:t>
+      </w:r>
+      <w:proofErr w:type="gramStart"/>
+      <w:r>
+        <w:t>En  mi</w:t>
+      </w:r>
+      <w:proofErr w:type="gramEnd"/>
+      <w:r>
+        <w:t xml:space="preserve"> caso Cedula </w:t>
       </w:r>
       <w:proofErr w:type="spellStart"/>
       <w:r>
@@ -5933,7 +5990,15 @@
         <w:br/>
       </w:r>
       <w:r>
-        <w:t xml:space="preserve"> cedula=  Numero de Cedula</w:t>
+        <w:t xml:space="preserve"> cedula</w:t>
+      </w:r>
+      <w:proofErr w:type="gramStart"/>
+      <w:r>
+        <w:t>=  Numero</w:t>
+      </w:r>
+      <w:proofErr w:type="gramEnd"/>
+      <w:r>
+        <w:t xml:space="preserve"> de Cedula</w:t>
       </w:r>
       <w:r>
         <w:tab/>
@@ -5958,8 +6023,13 @@
         <w:t>codigoPais</w:t>
       </w:r>
       <w:proofErr w:type="spellEnd"/>
-      <w:r>
-        <w:t>=  código del país</w:t>
+      <w:proofErr w:type="gramStart"/>
+      <w:r>
+        <w:t>=  código</w:t>
+      </w:r>
+      <w:proofErr w:type="gramEnd"/>
+      <w:r>
+        <w:t xml:space="preserve"> del país</w:t>
       </w:r>
       <w:r>
         <w:tab/>
@@ -5983,13 +6053,18 @@
     </w:p>
     <w:p>
       <w:r>
-        <w:t xml:space="preserve"> consecutivo=  </w:t>
+        <w:t xml:space="preserve"> consecutivo</w:t>
+      </w:r>
+      <w:proofErr w:type="gramStart"/>
+      <w:r>
+        <w:t xml:space="preserve">=  </w:t>
       </w:r>
       <w:proofErr w:type="spellStart"/>
       <w:r>
         <w:t>codigo</w:t>
       </w:r>
       <w:proofErr w:type="spellEnd"/>
+      <w:proofErr w:type="gramEnd"/>
       <w:r>
         <w:t xml:space="preserve"> de 10 </w:t>
       </w:r>
@@ -6020,6 +6095,7 @@
         <w:t>situacion</w:t>
       </w:r>
       <w:proofErr w:type="spellEnd"/>
+      <w:proofErr w:type="gramStart"/>
       <w:r>
         <w:t xml:space="preserve">=  </w:t>
       </w:r>
@@ -6028,6 +6104,7 @@
         <w:t>nomal</w:t>
       </w:r>
       <w:proofErr w:type="spellEnd"/>
+      <w:proofErr w:type="gramEnd"/>
       <w:r>
         <w:t xml:space="preserve"> contingencia </w:t>
       </w:r>
@@ -6053,6 +6130,7 @@
         <w:t>codigoSeguridad</w:t>
       </w:r>
       <w:proofErr w:type="spellEnd"/>
+      <w:proofErr w:type="gramStart"/>
       <w:r>
         <w:t xml:space="preserve">=  </w:t>
       </w:r>
@@ -6061,6 +6139,7 @@
         <w:t>codigo</w:t>
       </w:r>
       <w:proofErr w:type="spellEnd"/>
+      <w:proofErr w:type="gramEnd"/>
       <w:r>
         <w:t xml:space="preserve"> de 8 </w:t>
       </w:r>
@@ -6098,8 +6177,13 @@
         <w:t>tipoDocumento</w:t>
       </w:r>
       <w:proofErr w:type="spellEnd"/>
-      <w:r>
-        <w:t>=  FE ND NC TE CCE CPCE RCE</w:t>
+      <w:proofErr w:type="gramStart"/>
+      <w:r>
+        <w:t>=  FE</w:t>
+      </w:r>
+      <w:proofErr w:type="gramEnd"/>
+      <w:r>
+        <w:t xml:space="preserve"> ND NC TE CCE CPCE RCE</w:t>
       </w:r>
       <w:r>
         <w:tab/>
@@ -6250,13 +6334,13 @@
       <w:pPr>
         <w:pStyle w:val="Ttulo3"/>
       </w:pPr>
-      <w:bookmarkStart w:id="20" w:name="_Toc513984956"/>
-      <w:bookmarkStart w:id="21" w:name="_Creación_de_Clave_1"/>
+      <w:bookmarkStart w:id="20" w:name="_Creación_de_Clave_1"/>
+      <w:bookmarkStart w:id="21" w:name="_Toc513984956"/>
+      <w:bookmarkEnd w:id="20"/>
+      <w:r>
+        <w:t>Creación de Clave para Nota de Crédito</w:t>
+      </w:r>
       <w:bookmarkEnd w:id="21"/>
-      <w:r>
-        <w:t>Creación de Clave para Nota de Crédito</w:t>
-      </w:r>
-      <w:bookmarkEnd w:id="20"/>
     </w:p>
     <w:p>
       <w:r>
@@ -6276,7 +6360,15 @@
       </w:r>
       <w:proofErr w:type="spellEnd"/>
       <w:r>
-        <w:t xml:space="preserve"> (En  mi caso Cedula </w:t>
+        <w:t xml:space="preserve"> (</w:t>
+      </w:r>
+      <w:proofErr w:type="gramStart"/>
+      <w:r>
+        <w:t>En  mi</w:t>
+      </w:r>
+      <w:proofErr w:type="gramEnd"/>
+      <w:r>
+        <w:t xml:space="preserve"> caso Cedula </w:t>
       </w:r>
       <w:proofErr w:type="spellStart"/>
       <w:r>
@@ -6347,7 +6439,15 @@
       <w:proofErr w:type="spellEnd"/>
       <w:r>
         <w:br/>
-        <w:t xml:space="preserve"> cedula=  Numero de Cedula</w:t>
+        <w:t xml:space="preserve"> cedula</w:t>
+      </w:r>
+      <w:proofErr w:type="gramStart"/>
+      <w:r>
+        <w:t>=  Numero</w:t>
+      </w:r>
+      <w:proofErr w:type="gramEnd"/>
+      <w:r>
+        <w:t xml:space="preserve"> de Cedula</w:t>
       </w:r>
       <w:r>
         <w:tab/>
@@ -6372,8 +6472,13 @@
         <w:t>codigoPais</w:t>
       </w:r>
       <w:proofErr w:type="spellEnd"/>
-      <w:r>
-        <w:t>=  código del país</w:t>
+      <w:proofErr w:type="gramStart"/>
+      <w:r>
+        <w:t>=  código</w:t>
+      </w:r>
+      <w:proofErr w:type="gramEnd"/>
+      <w:r>
+        <w:t xml:space="preserve"> del país</w:t>
       </w:r>
       <w:r>
         <w:tab/>
@@ -6397,13 +6502,18 @@
     </w:p>
     <w:p>
       <w:r>
-        <w:t xml:space="preserve"> consecutivo=  </w:t>
+        <w:t xml:space="preserve"> consecutivo</w:t>
+      </w:r>
+      <w:proofErr w:type="gramStart"/>
+      <w:r>
+        <w:t xml:space="preserve">=  </w:t>
       </w:r>
       <w:proofErr w:type="spellStart"/>
       <w:r>
         <w:t>codigo</w:t>
       </w:r>
       <w:proofErr w:type="spellEnd"/>
+      <w:proofErr w:type="gramEnd"/>
       <w:r>
         <w:t xml:space="preserve"> de 10 </w:t>
       </w:r>
@@ -6434,6 +6544,7 @@
         <w:t>situacion</w:t>
       </w:r>
       <w:proofErr w:type="spellEnd"/>
+      <w:proofErr w:type="gramStart"/>
       <w:r>
         <w:t xml:space="preserve">=  </w:t>
       </w:r>
@@ -6442,6 +6553,7 @@
         <w:t>nomal</w:t>
       </w:r>
       <w:proofErr w:type="spellEnd"/>
+      <w:proofErr w:type="gramEnd"/>
       <w:r>
         <w:t xml:space="preserve"> contingencia </w:t>
       </w:r>
@@ -6467,6 +6579,7 @@
         <w:t>codigoSeguridad</w:t>
       </w:r>
       <w:proofErr w:type="spellEnd"/>
+      <w:proofErr w:type="gramStart"/>
       <w:r>
         <w:t xml:space="preserve">=  </w:t>
       </w:r>
@@ -6475,6 +6588,7 @@
         <w:t>codigo</w:t>
       </w:r>
       <w:proofErr w:type="spellEnd"/>
+      <w:proofErr w:type="gramEnd"/>
       <w:r>
         <w:t xml:space="preserve"> de 8 </w:t>
       </w:r>
@@ -6511,8 +6625,13 @@
         <w:t>tipoDocumento</w:t>
       </w:r>
       <w:proofErr w:type="spellEnd"/>
-      <w:r>
-        <w:t>=  FE ND NC TE CCE CPCE RCE</w:t>
+      <w:proofErr w:type="gramStart"/>
+      <w:r>
+        <w:t>=  FE</w:t>
+      </w:r>
+      <w:proofErr w:type="gramEnd"/>
+      <w:r>
+        <w:t xml:space="preserve"> ND NC TE CCE CPCE RCE</w:t>
       </w:r>
       <w:r>
         <w:tab/>
@@ -6689,7 +6808,15 @@
       </w:r>
       <w:proofErr w:type="spellEnd"/>
       <w:r>
-        <w:t xml:space="preserve"> (En  mi caso Cedula </w:t>
+        <w:t xml:space="preserve"> (</w:t>
+      </w:r>
+      <w:proofErr w:type="gramStart"/>
+      <w:r>
+        <w:t>En  mi</w:t>
+      </w:r>
+      <w:proofErr w:type="gramEnd"/>
+      <w:r>
+        <w:t xml:space="preserve"> caso Cedula </w:t>
       </w:r>
       <w:proofErr w:type="spellStart"/>
       <w:r>
@@ -6759,7 +6886,15 @@
       <w:proofErr w:type="spellEnd"/>
       <w:r>
         <w:br/>
-        <w:t xml:space="preserve"> cedula=  Numero de Cedula</w:t>
+        <w:t xml:space="preserve"> cedula</w:t>
+      </w:r>
+      <w:proofErr w:type="gramStart"/>
+      <w:r>
+        <w:t>=  Numero</w:t>
+      </w:r>
+      <w:proofErr w:type="gramEnd"/>
+      <w:r>
+        <w:t xml:space="preserve"> de Cedula</w:t>
       </w:r>
       <w:r>
         <w:tab/>
@@ -6784,8 +6919,13 @@
         <w:t>codigoPais</w:t>
       </w:r>
       <w:proofErr w:type="spellEnd"/>
-      <w:r>
-        <w:t>=  código del país</w:t>
+      <w:proofErr w:type="gramStart"/>
+      <w:r>
+        <w:t>=  código</w:t>
+      </w:r>
+      <w:proofErr w:type="gramEnd"/>
+      <w:r>
+        <w:t xml:space="preserve"> del país</w:t>
       </w:r>
       <w:r>
         <w:tab/>
@@ -6809,13 +6949,18 @@
     </w:p>
     <w:p>
       <w:r>
-        <w:t xml:space="preserve"> consecutivo=  </w:t>
+        <w:t xml:space="preserve"> consecutivo</w:t>
+      </w:r>
+      <w:proofErr w:type="gramStart"/>
+      <w:r>
+        <w:t xml:space="preserve">=  </w:t>
       </w:r>
       <w:proofErr w:type="spellStart"/>
       <w:r>
         <w:t>codigo</w:t>
       </w:r>
       <w:proofErr w:type="spellEnd"/>
+      <w:proofErr w:type="gramEnd"/>
       <w:r>
         <w:t xml:space="preserve"> de 10 </w:t>
       </w:r>
@@ -6846,6 +6991,7 @@
         <w:t>situacion</w:t>
       </w:r>
       <w:proofErr w:type="spellEnd"/>
+      <w:proofErr w:type="gramStart"/>
       <w:r>
         <w:t xml:space="preserve">=  </w:t>
       </w:r>
@@ -6854,6 +7000,7 @@
         <w:t>nomal</w:t>
       </w:r>
       <w:proofErr w:type="spellEnd"/>
+      <w:proofErr w:type="gramEnd"/>
       <w:r>
         <w:t xml:space="preserve"> contingencia </w:t>
       </w:r>
@@ -6879,6 +7026,7 @@
         <w:t>codigoSeguridad</w:t>
       </w:r>
       <w:proofErr w:type="spellEnd"/>
+      <w:proofErr w:type="gramStart"/>
       <w:r>
         <w:t xml:space="preserve">=  </w:t>
       </w:r>
@@ -6887,6 +7035,7 @@
         <w:t>codigo</w:t>
       </w:r>
       <w:proofErr w:type="spellEnd"/>
+      <w:proofErr w:type="gramEnd"/>
       <w:r>
         <w:t xml:space="preserve"> de 8 </w:t>
       </w:r>
@@ -6923,8 +7072,13 @@
         <w:t>tipoDocumento</w:t>
       </w:r>
       <w:proofErr w:type="spellEnd"/>
-      <w:r>
-        <w:t>=  FE ND NC TE CCE CPCE RCE</w:t>
+      <w:proofErr w:type="gramStart"/>
+      <w:r>
+        <w:t>=  FE</w:t>
+      </w:r>
+      <w:proofErr w:type="gramEnd"/>
+      <w:r>
+        <w:t xml:space="preserve"> ND NC TE CCE CPCE RCE</w:t>
       </w:r>
       <w:r>
         <w:tab/>
@@ -7147,12 +7301,17 @@
         <w:t xml:space="preserve"> de mensaje de </w:t>
       </w:r>
       <w:proofErr w:type="spellStart"/>
+      <w:proofErr w:type="gramStart"/>
       <w:r>
         <w:t>aceptacion</w:t>
       </w:r>
       <w:proofErr w:type="spellEnd"/>
       <w:r>
-        <w:t xml:space="preserve">(total, parcial o rechazo) lo único que </w:t>
+        <w:t>(</w:t>
+      </w:r>
+      <w:proofErr w:type="gramEnd"/>
+      <w:r>
+        <w:t xml:space="preserve">total, parcial o rechazo) lo único que </w:t>
       </w:r>
       <w:proofErr w:type="spellStart"/>
       <w:r>
@@ -7184,7 +7343,15 @@
       </w:r>
       <w:proofErr w:type="spellEnd"/>
       <w:r>
-        <w:t xml:space="preserve"> (En  mi caso Cedula </w:t>
+        <w:t xml:space="preserve"> (</w:t>
+      </w:r>
+      <w:proofErr w:type="gramStart"/>
+      <w:r>
+        <w:t>En  mi</w:t>
+      </w:r>
+      <w:proofErr w:type="gramEnd"/>
+      <w:r>
+        <w:t xml:space="preserve"> caso Cedula </w:t>
       </w:r>
       <w:proofErr w:type="spellStart"/>
       <w:r>
@@ -7254,7 +7421,15 @@
       <w:proofErr w:type="spellEnd"/>
       <w:r>
         <w:br/>
-        <w:t xml:space="preserve"> cedula=  Numero de Cedula</w:t>
+        <w:t xml:space="preserve"> cedula</w:t>
+      </w:r>
+      <w:proofErr w:type="gramStart"/>
+      <w:r>
+        <w:t>=  Numero</w:t>
+      </w:r>
+      <w:proofErr w:type="gramEnd"/>
+      <w:r>
+        <w:t xml:space="preserve"> de Cedula</w:t>
       </w:r>
       <w:r>
         <w:tab/>
@@ -7279,8 +7454,13 @@
         <w:t>codigoPais</w:t>
       </w:r>
       <w:proofErr w:type="spellEnd"/>
-      <w:r>
-        <w:t>=  código del país</w:t>
+      <w:proofErr w:type="gramStart"/>
+      <w:r>
+        <w:t>=  código</w:t>
+      </w:r>
+      <w:proofErr w:type="gramEnd"/>
+      <w:r>
+        <w:t xml:space="preserve"> del país</w:t>
       </w:r>
       <w:r>
         <w:tab/>
@@ -7304,13 +7484,18 @@
     </w:p>
     <w:p>
       <w:r>
-        <w:t xml:space="preserve"> consecutivo=  </w:t>
+        <w:t xml:space="preserve"> consecutivo</w:t>
+      </w:r>
+      <w:proofErr w:type="gramStart"/>
+      <w:r>
+        <w:t xml:space="preserve">=  </w:t>
       </w:r>
       <w:proofErr w:type="spellStart"/>
       <w:r>
         <w:t>codigo</w:t>
       </w:r>
       <w:proofErr w:type="spellEnd"/>
+      <w:proofErr w:type="gramEnd"/>
       <w:r>
         <w:t xml:space="preserve"> de 10 </w:t>
       </w:r>
@@ -7341,6 +7526,7 @@
         <w:t>situacion</w:t>
       </w:r>
       <w:proofErr w:type="spellEnd"/>
+      <w:proofErr w:type="gramStart"/>
       <w:r>
         <w:t xml:space="preserve">=  </w:t>
       </w:r>
@@ -7349,6 +7535,7 @@
         <w:t>nomal</w:t>
       </w:r>
       <w:proofErr w:type="spellEnd"/>
+      <w:proofErr w:type="gramEnd"/>
       <w:r>
         <w:t xml:space="preserve"> contingencia </w:t>
       </w:r>
@@ -7374,6 +7561,7 @@
         <w:t>codigoSeguridad</w:t>
       </w:r>
       <w:proofErr w:type="spellEnd"/>
+      <w:proofErr w:type="gramStart"/>
       <w:r>
         <w:t xml:space="preserve">=  </w:t>
       </w:r>
@@ -7382,6 +7570,7 @@
         <w:t>codigo</w:t>
       </w:r>
       <w:proofErr w:type="spellEnd"/>
+      <w:proofErr w:type="gramEnd"/>
       <w:r>
         <w:t xml:space="preserve"> de 8 </w:t>
       </w:r>
@@ -7409,8 +7598,13 @@
         <w:t>tipoDocumento</w:t>
       </w:r>
       <w:proofErr w:type="spellEnd"/>
-      <w:r>
-        <w:t>=  FE ND NC TE CCE CPCE RCE</w:t>
+      <w:proofErr w:type="gramStart"/>
+      <w:r>
+        <w:t>=  FE</w:t>
+      </w:r>
+      <w:proofErr w:type="gramEnd"/>
+      <w:r>
+        <w:t xml:space="preserve"> ND NC TE CCE CPCE RCE</w:t>
       </w:r>
       <w:r>
         <w:tab/>
@@ -7677,28 +7871,752 @@
       </w:r>
       <w:bookmarkEnd w:id="24"/>
     </w:p>
+    <w:p/>
+    <w:p>
+      <w:r>
+        <w:t xml:space="preserve">Para generar un XML de Factura electrónica se requieren varios datos, yo dejare aquí abajo los datos que voy a usar, todos son requeridos </w:t>
+      </w:r>
+      <w:proofErr w:type="spellStart"/>
+      <w:r>
+        <w:t>asi</w:t>
+      </w:r>
+      <w:proofErr w:type="spellEnd"/>
+      <w:r>
+        <w:t>, que no omitan ninguno.</w:t>
+      </w:r>
+    </w:p>
+    <w:p>
+      <w:r>
+        <w:t>Los Datos son:</w:t>
+      </w:r>
+    </w:p>
+    <w:p>
+      <w:pPr>
+        <w:rPr>
+          <w:lang w:val="en-US"/>
+        </w:rPr>
+      </w:pPr>
+      <w:proofErr w:type="gramStart"/>
+      <w:r>
+        <w:rPr>
+          <w:lang w:val="en-US"/>
+        </w:rPr>
+        <w:t>w:genXML</w:t>
+      </w:r>
+      <w:proofErr w:type="gramEnd"/>
+    </w:p>
+    <w:p>
+      <w:pPr>
+        <w:rPr>
+          <w:lang w:val="en-US"/>
+        </w:rPr>
+      </w:pPr>
+      <w:proofErr w:type="gramStart"/>
+      <w:r>
+        <w:rPr>
+          <w:lang w:val="en-US"/>
+        </w:rPr>
+        <w:t>r:gen</w:t>
+      </w:r>
+      <w:proofErr w:type="gramEnd"/>
+      <w:r>
+        <w:rPr>
+          <w:lang w:val="en-US"/>
+        </w:rPr>
+        <w:t>_xml_fe</w:t>
+      </w:r>
+    </w:p>
+    <w:p>
+      <w:r>
+        <w:t>clave:50613051800070232071700100001011522773408107756348</w:t>
+      </w:r>
+    </w:p>
+    <w:p>
+      <w:r>
+        <w:t>consecutivo:00100001011522773408</w:t>
+      </w:r>
+    </w:p>
+    <w:p>
+      <w:r>
+        <w:t>fecha_emision:2018-05-13T15:30:00-06:00</w:t>
+      </w:r>
+    </w:p>
+    <w:p>
+      <w:proofErr w:type="spellStart"/>
+      <w:r>
+        <w:t>emisor_</w:t>
+      </w:r>
+      <w:proofErr w:type="gramStart"/>
+      <w:r>
+        <w:t>nombre:Walner</w:t>
+      </w:r>
+      <w:proofErr w:type="spellEnd"/>
+      <w:proofErr w:type="gramEnd"/>
+      <w:r>
+        <w:t xml:space="preserve"> </w:t>
+      </w:r>
+      <w:proofErr w:type="spellStart"/>
+      <w:r>
+        <w:t>Borbon</w:t>
+      </w:r>
+      <w:proofErr w:type="spellEnd"/>
+    </w:p>
+    <w:p>
+      <w:r>
+        <w:t>emisor_tipo_indetif:01</w:t>
+      </w:r>
+    </w:p>
+    <w:p>
+      <w:r>
+        <w:t>emisor_num_identif:702320717</w:t>
+      </w:r>
+    </w:p>
+    <w:p>
+      <w:proofErr w:type="spellStart"/>
+      <w:r>
+        <w:t>nombre_</w:t>
+      </w:r>
+      <w:proofErr w:type="gramStart"/>
+      <w:r>
+        <w:t>comercial:Walner</w:t>
+      </w:r>
+      <w:proofErr w:type="spellEnd"/>
+      <w:proofErr w:type="gramEnd"/>
+      <w:r>
+        <w:t xml:space="preserve"> </w:t>
+      </w:r>
+      <w:proofErr w:type="spellStart"/>
+      <w:r>
+        <w:t>Borbon</w:t>
+      </w:r>
+      <w:proofErr w:type="spellEnd"/>
+    </w:p>
+    <w:p>
+      <w:r>
+        <w:t>emisor_provincia:6</w:t>
+      </w:r>
+    </w:p>
+    <w:p>
+      <w:r>
+        <w:t>emisor_canton:02</w:t>
+      </w:r>
+    </w:p>
+    <w:p>
+      <w:r>
+        <w:t>emisor_distrito:03</w:t>
+      </w:r>
+    </w:p>
+    <w:p>
+      <w:r>
+        <w:t>emisor_barrio:01</w:t>
+      </w:r>
+    </w:p>
+    <w:p>
+      <w:proofErr w:type="spellStart"/>
+      <w:r>
+        <w:t>emisor_otras_</w:t>
+      </w:r>
+      <w:proofErr w:type="gramStart"/>
+      <w:r>
+        <w:t>senas:Frente</w:t>
+      </w:r>
+      <w:proofErr w:type="spellEnd"/>
+      <w:proofErr w:type="gramEnd"/>
+      <w:r>
+        <w:t xml:space="preserve"> a la escuela</w:t>
+      </w:r>
+    </w:p>
+    <w:p>
+      <w:r>
+        <w:t>emisor_cod_pais_tel:506</w:t>
+      </w:r>
+    </w:p>
+    <w:p>
+      <w:r>
+        <w:t>emisor_tel:64206205</w:t>
+      </w:r>
+    </w:p>
+    <w:p>
+      <w:r>
+        <w:t>emisor_cod_pais_fax:506</w:t>
+      </w:r>
+    </w:p>
+    <w:p>
+      <w:r>
+        <w:t>emisor_fax:00000000</w:t>
+      </w:r>
+    </w:p>
+    <w:p>
+      <w:r>
+        <w:t>emisor_</w:t>
+      </w:r>
+      <w:proofErr w:type="gramStart"/>
+      <w:r>
+        <w:t>email:walner1borbon@gmail.com</w:t>
+      </w:r>
+      <w:proofErr w:type="gramEnd"/>
+    </w:p>
+    <w:p>
+      <w:proofErr w:type="spellStart"/>
+      <w:r>
+        <w:t>receptor_</w:t>
+      </w:r>
+      <w:proofErr w:type="gramStart"/>
+      <w:r>
+        <w:t>nombre:Julian</w:t>
+      </w:r>
+      <w:proofErr w:type="spellEnd"/>
+      <w:proofErr w:type="gramEnd"/>
+      <w:r>
+        <w:t xml:space="preserve"> Subiros</w:t>
+      </w:r>
+    </w:p>
+    <w:p>
+      <w:r>
+        <w:t>receptor_tipo_identif:01</w:t>
+      </w:r>
+    </w:p>
+    <w:p>
+      <w:r>
+        <w:t>receptor_num_identif:114480790</w:t>
+      </w:r>
+    </w:p>
+    <w:p>
+      <w:r>
+        <w:t>receptor_provincia:6</w:t>
+      </w:r>
+    </w:p>
+    <w:p>
+      <w:r>
+        <w:t>receptor_canton:02</w:t>
+      </w:r>
+    </w:p>
+    <w:p>
+      <w:r>
+        <w:t>receptor_distrito:03</w:t>
+      </w:r>
+    </w:p>
+    <w:p>
+      <w:r>
+        <w:t>receptor_barrio:01</w:t>
+      </w:r>
+    </w:p>
+    <w:p>
+      <w:r>
+        <w:t>receptor_cod_pais_tel:506</w:t>
+      </w:r>
+    </w:p>
+    <w:p>
+      <w:r>
+        <w:lastRenderedPageBreak/>
+        <w:t>receptor_tel:84922891</w:t>
+      </w:r>
+    </w:p>
+    <w:p>
+      <w:r>
+        <w:t>receptor_cod_pais_fax:506</w:t>
+      </w:r>
+    </w:p>
+    <w:p>
+      <w:r>
+        <w:t>receptor_fax:00000000</w:t>
+      </w:r>
+    </w:p>
+    <w:p>
+      <w:r>
+        <w:t>receptor_</w:t>
+      </w:r>
+      <w:proofErr w:type="gramStart"/>
+      <w:r>
+        <w:t>email:julisubiros@hotmail.com</w:t>
+      </w:r>
+      <w:proofErr w:type="gramEnd"/>
+    </w:p>
+    <w:p>
+      <w:r>
+        <w:t>condicion_venta:01</w:t>
+      </w:r>
+    </w:p>
+    <w:p>
+      <w:r>
+        <w:t>plazo_credito:0</w:t>
+      </w:r>
+    </w:p>
+    <w:p>
+      <w:r>
+        <w:t>medio_pago:01</w:t>
+      </w:r>
+    </w:p>
+    <w:p>
+      <w:proofErr w:type="spellStart"/>
+      <w:r>
+        <w:t>cod_</w:t>
+      </w:r>
+      <w:proofErr w:type="gramStart"/>
+      <w:r>
+        <w:t>moneda:CRC</w:t>
+      </w:r>
+      <w:proofErr w:type="spellEnd"/>
+      <w:proofErr w:type="gramEnd"/>
+    </w:p>
+    <w:p>
+      <w:r>
+        <w:t>tipo_cambio:564.48</w:t>
+      </w:r>
+    </w:p>
+    <w:p>
+      <w:r>
+        <w:t>total_serv_gravados:0</w:t>
+      </w:r>
+    </w:p>
+    <w:p>
+      <w:r>
+        <w:t>total_serv_exentos:200000</w:t>
+      </w:r>
+    </w:p>
+    <w:p>
+      <w:r>
+        <w:t>total_merc_gravada:0</w:t>
+      </w:r>
+    </w:p>
+    <w:p>
+      <w:r>
+        <w:t>total_merc_exenta:0</w:t>
+      </w:r>
+    </w:p>
+    <w:p>
+      <w:r>
+        <w:t>total_gravados:0</w:t>
+      </w:r>
+    </w:p>
+    <w:p>
+      <w:r>
+        <w:t>total_exentos:200000</w:t>
+      </w:r>
+    </w:p>
+    <w:p>
+      <w:r>
+        <w:t>total_ventas:200000</w:t>
+      </w:r>
+    </w:p>
+    <w:p>
+      <w:r>
+        <w:t>total_descuentos:0</w:t>
+      </w:r>
+    </w:p>
+    <w:p>
+      <w:r>
+        <w:t>total_ventas_neta:200000</w:t>
+      </w:r>
+    </w:p>
+    <w:p>
+      <w:r>
+        <w:t>total_impuestos:0</w:t>
+      </w:r>
+    </w:p>
+    <w:p>
+      <w:r>
+        <w:t>total_comprobante:200000</w:t>
+      </w:r>
+    </w:p>
+    <w:p>
+      <w:proofErr w:type="spellStart"/>
+      <w:proofErr w:type="gramStart"/>
+      <w:r>
+        <w:t>otros:Muchas</w:t>
+      </w:r>
+      <w:proofErr w:type="spellEnd"/>
+      <w:proofErr w:type="gramEnd"/>
+      <w:r>
+        <w:t xml:space="preserve"> gracias</w:t>
+      </w:r>
+    </w:p>
+    <w:p>
+      <w:proofErr w:type="gramStart"/>
+      <w:r>
+        <w:t>detalles:{</w:t>
+      </w:r>
+      <w:proofErr w:type="gramEnd"/>
+      <w:r>
+        <w:t>"1":["1", "</w:t>
+      </w:r>
+      <w:proofErr w:type="spellStart"/>
+      <w:r>
+        <w:t>Sp</w:t>
+      </w:r>
+      <w:proofErr w:type="spellEnd"/>
+      <w:r>
+        <w:t>", "Honorarios", "100000", "100000", "100000", "100000"], "2":["1", "</w:t>
+      </w:r>
+      <w:proofErr w:type="spellStart"/>
+      <w:r>
+        <w:t>Sp</w:t>
+      </w:r>
+      <w:proofErr w:type="spellEnd"/>
+      <w:r>
+        <w:t>", "Honorarios", "100000", "100000", "100000", "100000"]}</w:t>
+      </w:r>
+    </w:p>
+    <w:p/>
+    <w:p/>
+    <w:p>
+      <w:r>
+        <w:t xml:space="preserve">El campo detalle debe enviarse con la siguiente estructura </w:t>
+      </w:r>
+      <w:proofErr w:type="gramStart"/>
+      <w:r>
+        <w:t>detalles:{</w:t>
+      </w:r>
+      <w:proofErr w:type="gramEnd"/>
+      <w:r>
+        <w:t>"</w:t>
+      </w:r>
+      <w:r>
+        <w:t xml:space="preserve"> </w:t>
+      </w:r>
+      <w:proofErr w:type="spellStart"/>
+      <w:r>
+        <w:t>NumeroLinea</w:t>
+      </w:r>
+      <w:proofErr w:type="spellEnd"/>
+      <w:r>
+        <w:t>":["</w:t>
+      </w:r>
+      <w:r>
+        <w:t>Cantidad</w:t>
+      </w:r>
+      <w:r>
+        <w:t>", "</w:t>
+      </w:r>
+      <w:proofErr w:type="spellStart"/>
+      <w:r>
+        <w:t>Sp</w:t>
+      </w:r>
+      <w:proofErr w:type="spellEnd"/>
+      <w:r>
+        <w:t>", "</w:t>
+      </w:r>
+      <w:r>
+        <w:t>Detalle</w:t>
+      </w:r>
+      <w:r>
+        <w:t>", "</w:t>
+      </w:r>
+      <w:proofErr w:type="spellStart"/>
+      <w:r>
+        <w:t>PrecioUnitario</w:t>
+      </w:r>
+      <w:proofErr w:type="spellEnd"/>
+      <w:r>
+        <w:t>", "</w:t>
+      </w:r>
+      <w:proofErr w:type="spellStart"/>
+      <w:r>
+        <w:t>MontoTotal</w:t>
+      </w:r>
+      <w:proofErr w:type="spellEnd"/>
+      <w:r>
+        <w:t>", "</w:t>
+      </w:r>
+      <w:proofErr w:type="spellStart"/>
+      <w:r>
+        <w:t>SubTotal</w:t>
+      </w:r>
+      <w:proofErr w:type="spellEnd"/>
+      <w:r>
+        <w:t>", "</w:t>
+      </w:r>
+      <w:proofErr w:type="spellStart"/>
+      <w:r>
+        <w:t>MontoTotalLinea</w:t>
+      </w:r>
+      <w:proofErr w:type="spellEnd"/>
+      <w:r>
+        <w:t>"]}</w:t>
+      </w:r>
+    </w:p>
+    <w:p/>
+    <w:p>
+      <w:r>
+        <w:rPr>
+          <w:noProof/>
+        </w:rPr>
+        <w:lastRenderedPageBreak/>
+        <w:drawing>
+          <wp:inline distT="0" distB="0" distL="0" distR="0" wp14:anchorId="3768DB6C" wp14:editId="1337CFBF">
+            <wp:extent cx="5400040" cy="3704590"/>
+            <wp:effectExtent l="0" t="0" r="0" b="0"/>
+            <wp:docPr id="5" name="Imagen 5"/>
+            <wp:cNvGraphicFramePr>
+              <a:graphicFrameLocks xmlns:a="http://schemas.openxmlformats.org/drawingml/2006/main" noChangeAspect="1"/>
+            </wp:cNvGraphicFramePr>
+            <a:graphic xmlns:a="http://schemas.openxmlformats.org/drawingml/2006/main">
+              <a:graphicData uri="http://schemas.openxmlformats.org/drawingml/2006/picture">
+                <pic:pic xmlns:pic="http://schemas.openxmlformats.org/drawingml/2006/picture">
+                  <pic:nvPicPr>
+                    <pic:cNvPr id="1" name=""/>
+                    <pic:cNvPicPr/>
+                  </pic:nvPicPr>
+                  <pic:blipFill>
+                    <a:blip r:embed="rId31"/>
+                    <a:stretch>
+                      <a:fillRect/>
+                    </a:stretch>
+                  </pic:blipFill>
+                  <pic:spPr>
+                    <a:xfrm>
+                      <a:off x="0" y="0"/>
+                      <a:ext cx="5400040" cy="3704590"/>
+                    </a:xfrm>
+                    <a:prstGeom prst="rect">
+                      <a:avLst/>
+                    </a:prstGeom>
+                  </pic:spPr>
+                </pic:pic>
+              </a:graphicData>
+            </a:graphic>
+          </wp:inline>
+        </w:drawing>
+      </w:r>
+    </w:p>
+    <w:p>
+      <w:r>
+        <w:rPr>
+          <w:noProof/>
+        </w:rPr>
+        <w:drawing>
+          <wp:inline distT="0" distB="0" distL="0" distR="0" wp14:anchorId="2FE60DEF" wp14:editId="17744D1F">
+            <wp:extent cx="5400040" cy="4058285"/>
+            <wp:effectExtent l="0" t="0" r="0" b="0"/>
+            <wp:docPr id="8" name="Imagen 8"/>
+            <wp:cNvGraphicFramePr>
+              <a:graphicFrameLocks xmlns:a="http://schemas.openxmlformats.org/drawingml/2006/main" noChangeAspect="1"/>
+            </wp:cNvGraphicFramePr>
+            <a:graphic xmlns:a="http://schemas.openxmlformats.org/drawingml/2006/main">
+              <a:graphicData uri="http://schemas.openxmlformats.org/drawingml/2006/picture">
+                <pic:pic xmlns:pic="http://schemas.openxmlformats.org/drawingml/2006/picture">
+                  <pic:nvPicPr>
+                    <pic:cNvPr id="1" name=""/>
+                    <pic:cNvPicPr/>
+                  </pic:nvPicPr>
+                  <pic:blipFill>
+                    <a:blip r:embed="rId32"/>
+                    <a:stretch>
+                      <a:fillRect/>
+                    </a:stretch>
+                  </pic:blipFill>
+                  <pic:spPr>
+                    <a:xfrm>
+                      <a:off x="0" y="0"/>
+                      <a:ext cx="5400040" cy="4058285"/>
+                    </a:xfrm>
+                    <a:prstGeom prst="rect">
+                      <a:avLst/>
+                    </a:prstGeom>
+                  </pic:spPr>
+                </pic:pic>
+              </a:graphicData>
+            </a:graphic>
+          </wp:inline>
+        </w:drawing>
+      </w:r>
+    </w:p>
+    <w:p>
+      <w:r>
+        <w:rPr>
+          <w:noProof/>
+        </w:rPr>
+        <w:lastRenderedPageBreak/>
+        <w:drawing>
+          <wp:inline distT="0" distB="0" distL="0" distR="0" wp14:anchorId="437B28D8" wp14:editId="3A50B938">
+            <wp:extent cx="5400040" cy="4742815"/>
+            <wp:effectExtent l="0" t="0" r="0" b="635"/>
+            <wp:docPr id="16" name="Imagen 16"/>
+            <wp:cNvGraphicFramePr>
+              <a:graphicFrameLocks xmlns:a="http://schemas.openxmlformats.org/drawingml/2006/main" noChangeAspect="1"/>
+            </wp:cNvGraphicFramePr>
+            <a:graphic xmlns:a="http://schemas.openxmlformats.org/drawingml/2006/main">
+              <a:graphicData uri="http://schemas.openxmlformats.org/drawingml/2006/picture">
+                <pic:pic xmlns:pic="http://schemas.openxmlformats.org/drawingml/2006/picture">
+                  <pic:nvPicPr>
+                    <pic:cNvPr id="1" name=""/>
+                    <pic:cNvPicPr/>
+                  </pic:nvPicPr>
+                  <pic:blipFill>
+                    <a:blip r:embed="rId33"/>
+                    <a:stretch>
+                      <a:fillRect/>
+                    </a:stretch>
+                  </pic:blipFill>
+                  <pic:spPr>
+                    <a:xfrm>
+                      <a:off x="0" y="0"/>
+                      <a:ext cx="5400040" cy="4742815"/>
+                    </a:xfrm>
+                    <a:prstGeom prst="rect">
+                      <a:avLst/>
+                    </a:prstGeom>
+                  </pic:spPr>
+                </pic:pic>
+              </a:graphicData>
+            </a:graphic>
+          </wp:inline>
+        </w:drawing>
+      </w:r>
+    </w:p>
+    <w:p>
+      <w:r>
+        <w:rPr>
+          <w:noProof/>
+        </w:rPr>
+        <w:drawing>
+          <wp:inline distT="0" distB="0" distL="0" distR="0" wp14:anchorId="20CA3447" wp14:editId="07F6BE2F">
+            <wp:extent cx="6904229" cy="1457325"/>
+            <wp:effectExtent l="0" t="0" r="0" b="0"/>
+            <wp:docPr id="19" name="Imagen 19"/>
+            <wp:cNvGraphicFramePr>
+              <a:graphicFrameLocks xmlns:a="http://schemas.openxmlformats.org/drawingml/2006/main" noChangeAspect="1"/>
+            </wp:cNvGraphicFramePr>
+            <a:graphic xmlns:a="http://schemas.openxmlformats.org/drawingml/2006/main">
+              <a:graphicData uri="http://schemas.openxmlformats.org/drawingml/2006/picture">
+                <pic:pic xmlns:pic="http://schemas.openxmlformats.org/drawingml/2006/picture">
+                  <pic:nvPicPr>
+                    <pic:cNvPr id="1" name=""/>
+                    <pic:cNvPicPr/>
+                  </pic:nvPicPr>
+                  <pic:blipFill>
+                    <a:blip r:embed="rId34"/>
+                    <a:stretch>
+                      <a:fillRect/>
+                    </a:stretch>
+                  </pic:blipFill>
+                  <pic:spPr>
+                    <a:xfrm>
+                      <a:off x="0" y="0"/>
+                      <a:ext cx="6909906" cy="1458523"/>
+                    </a:xfrm>
+                    <a:prstGeom prst="rect">
+                      <a:avLst/>
+                    </a:prstGeom>
+                  </pic:spPr>
+                </pic:pic>
+              </a:graphicData>
+            </a:graphic>
+          </wp:inline>
+        </w:drawing>
+      </w:r>
+    </w:p>
+    <w:p/>
+    <w:p/>
+    <w:p>
+      <w:r>
+        <w:t xml:space="preserve">La respuesta del API será </w:t>
+      </w:r>
+      <w:r>
+        <w:t>clave</w:t>
+      </w:r>
+      <w:r>
+        <w:t xml:space="preserve"> y </w:t>
+      </w:r>
+      <w:proofErr w:type="spellStart"/>
+      <w:r>
+        <w:t>xml</w:t>
+      </w:r>
+      <w:proofErr w:type="spellEnd"/>
+      <w:r>
+        <w:t xml:space="preserve">, pero ese </w:t>
+      </w:r>
+      <w:proofErr w:type="spellStart"/>
+      <w:r>
+        <w:t>xml</w:t>
+      </w:r>
+      <w:proofErr w:type="spellEnd"/>
+      <w:r>
+        <w:t xml:space="preserve"> esta sin firmar y en base64</w:t>
+      </w:r>
+    </w:p>
+    <w:p>
+      <w:r>
+        <w:t>Por lo que deberá luego ser firmado.</w:t>
+      </w:r>
+    </w:p>
+    <w:p>
+      <w:r>
+        <w:rPr>
+          <w:noProof/>
+        </w:rPr>
+        <w:lastRenderedPageBreak/>
+        <w:drawing>
+          <wp:inline distT="0" distB="0" distL="0" distR="0" wp14:anchorId="680789E1" wp14:editId="25471ED5">
+            <wp:extent cx="5400040" cy="3776980"/>
+            <wp:effectExtent l="0" t="0" r="0" b="0"/>
+            <wp:docPr id="20" name="Imagen 20"/>
+            <wp:cNvGraphicFramePr>
+              <a:graphicFrameLocks xmlns:a="http://schemas.openxmlformats.org/drawingml/2006/main" noChangeAspect="1"/>
+            </wp:cNvGraphicFramePr>
+            <a:graphic xmlns:a="http://schemas.openxmlformats.org/drawingml/2006/main">
+              <a:graphicData uri="http://schemas.openxmlformats.org/drawingml/2006/picture">
+                <pic:pic xmlns:pic="http://schemas.openxmlformats.org/drawingml/2006/picture">
+                  <pic:nvPicPr>
+                    <pic:cNvPr id="1" name=""/>
+                    <pic:cNvPicPr/>
+                  </pic:nvPicPr>
+                  <pic:blipFill>
+                    <a:blip r:embed="rId35"/>
+                    <a:stretch>
+                      <a:fillRect/>
+                    </a:stretch>
+                  </pic:blipFill>
+                  <pic:spPr>
+                    <a:xfrm>
+                      <a:off x="0" y="0"/>
+                      <a:ext cx="5400040" cy="3776980"/>
+                    </a:xfrm>
+                    <a:prstGeom prst="rect">
+                      <a:avLst/>
+                    </a:prstGeom>
+                  </pic:spPr>
+                </pic:pic>
+              </a:graphicData>
+            </a:graphic>
+          </wp:inline>
+        </w:drawing>
+      </w:r>
+      <w:bookmarkStart w:id="25" w:name="_GoBack"/>
+      <w:bookmarkEnd w:id="25"/>
+    </w:p>
+    <w:p/>
+    <w:p/>
     <w:p>
       <w:pPr>
         <w:pStyle w:val="Ttulo3"/>
       </w:pPr>
-      <w:bookmarkStart w:id="25" w:name="_Toc513984960"/>
+      <w:bookmarkStart w:id="26" w:name="_Toc513984960"/>
       <w:r>
         <w:t>Creación</w:t>
       </w:r>
       <w:r>
-        <w:t xml:space="preserve"> de xml Nota de </w:t>
+        <w:t xml:space="preserve"> de </w:t>
+      </w:r>
+      <w:proofErr w:type="spellStart"/>
+      <w:r>
+        <w:t>xml</w:t>
+      </w:r>
+      <w:proofErr w:type="spellEnd"/>
+      <w:r>
+        <w:t xml:space="preserve"> Nota de </w:t>
       </w:r>
       <w:r>
         <w:t>Crédito</w:t>
       </w:r>
-      <w:bookmarkEnd w:id="25"/>
+      <w:bookmarkEnd w:id="26"/>
     </w:p>
     <w:p>
       <w:pPr>
         <w:pStyle w:val="Ttulo3"/>
       </w:pPr>
-      <w:bookmarkStart w:id="26" w:name="_Toc513984961"/>
       <w:bookmarkStart w:id="27" w:name="_Creación_de_xml"/>
+      <w:bookmarkStart w:id="28" w:name="_Toc513984961"/>
       <w:bookmarkEnd w:id="27"/>
       <w:r>
         <w:t>Creación</w:t>
@@ -7714,13 +8632,13 @@
       <w:r>
         <w:t xml:space="preserve"> Nota de Debito</w:t>
       </w:r>
-      <w:bookmarkEnd w:id="26"/>
+      <w:bookmarkEnd w:id="28"/>
     </w:p>
     <w:p>
       <w:pPr>
         <w:pStyle w:val="Ttulo3"/>
       </w:pPr>
-      <w:bookmarkStart w:id="28" w:name="_Toc513984962"/>
+      <w:bookmarkStart w:id="29" w:name="_Toc513984962"/>
       <w:r>
         <w:t xml:space="preserve">Firmado del </w:t>
       </w:r>
@@ -7735,7 +8653,7 @@
       <w:r>
         <w:t>Electrónica</w:t>
       </w:r>
-      <w:bookmarkEnd w:id="28"/>
+      <w:bookmarkEnd w:id="29"/>
     </w:p>
     <w:p>
       <w:r>
@@ -7765,8 +8683,13 @@
       </w:hyperlink>
     </w:p>
     <w:p>
-      <w:r>
-        <w:t>Los parámetros a enviar para poder firmar un XML son los siguientes:</w:t>
+      <w:proofErr w:type="gramStart"/>
+      <w:r>
+        <w:t>Los parámetros a enviar</w:t>
+      </w:r>
+      <w:proofErr w:type="gramEnd"/>
+      <w:r>
+        <w:t xml:space="preserve"> para poder firmar un XML son los siguientes:</w:t>
       </w:r>
     </w:p>
     <w:p>
@@ -8166,6 +9089,7 @@
         <w:rPr>
           <w:noProof/>
         </w:rPr>
+        <w:lastRenderedPageBreak/>
         <w:drawing>
           <wp:inline distT="0" distB="0" distL="0" distR="0" wp14:anchorId="11FF5B88" wp14:editId="3A5A613F">
             <wp:extent cx="5400040" cy="1988820"/>
@@ -8182,7 +9106,7 @@
                     <pic:cNvPicPr/>
                   </pic:nvPicPr>
                   <pic:blipFill>
-                    <a:blip r:embed="rId31"/>
+                    <a:blip r:embed="rId36"/>
                     <a:stretch>
                       <a:fillRect/>
                     </a:stretch>
@@ -8315,7 +9239,6 @@
         <w:rPr>
           <w:noProof/>
         </w:rPr>
-        <w:lastRenderedPageBreak/>
         <w:drawing>
           <wp:inline distT="0" distB="0" distL="0" distR="0" wp14:anchorId="2DFCFB3B" wp14:editId="5D8AB4A2">
             <wp:extent cx="5400040" cy="3267710"/>
@@ -8332,7 +9255,7 @@
                     <pic:cNvPicPr/>
                   </pic:nvPicPr>
                   <pic:blipFill>
-                    <a:blip r:embed="rId32"/>
+                    <a:blip r:embed="rId37"/>
                     <a:stretch>
                       <a:fillRect/>
                     </a:stretch>
@@ -8368,7 +9291,7 @@
       <w:pPr>
         <w:pStyle w:val="Ttulo3"/>
       </w:pPr>
-      <w:bookmarkStart w:id="29" w:name="_Toc513984963"/>
+      <w:bookmarkStart w:id="30" w:name="_Toc513984963"/>
       <w:r>
         <w:t xml:space="preserve">Firmado del </w:t>
       </w:r>
@@ -8383,7 +9306,7 @@
       <w:r>
         <w:t>Crédito</w:t>
       </w:r>
-      <w:bookmarkEnd w:id="29"/>
+      <w:bookmarkEnd w:id="30"/>
     </w:p>
     <w:p>
       <w:r>
@@ -8413,8 +9336,13 @@
       </w:hyperlink>
     </w:p>
     <w:p>
-      <w:r>
-        <w:t>Los parámetros a enviar para poder firmar un XML son los siguientes:</w:t>
+      <w:proofErr w:type="gramStart"/>
+      <w:r>
+        <w:t>Los parámetros a enviar</w:t>
+      </w:r>
+      <w:proofErr w:type="gramEnd"/>
+      <w:r>
+        <w:t xml:space="preserve"> para poder firmar un XML son los siguientes:</w:t>
       </w:r>
     </w:p>
     <w:p>
@@ -8776,6 +9704,7 @@
           <w:szCs w:val="18"/>
           <w:shd w:val="clear" w:color="auto" w:fill="FFFFFF"/>
         </w:rPr>
+        <w:lastRenderedPageBreak/>
         <w:t>b337c43a00ec8b0ed9882375d56b270f es el código que obtuvimos al subir el certificado.</w:t>
       </w:r>
     </w:p>
@@ -8809,7 +9738,7 @@
                     <pic:cNvPicPr/>
                   </pic:nvPicPr>
                   <pic:blipFill>
-                    <a:blip r:embed="rId33"/>
+                    <a:blip r:embed="rId38"/>
                     <a:stretch>
                       <a:fillRect/>
                     </a:stretch>
@@ -8942,7 +9871,6 @@
         <w:rPr>
           <w:noProof/>
         </w:rPr>
-        <w:lastRenderedPageBreak/>
         <w:drawing>
           <wp:inline distT="0" distB="0" distL="0" distR="0" wp14:anchorId="4880B7B0" wp14:editId="75E4FAB7">
             <wp:extent cx="5400040" cy="3266440"/>
@@ -8959,7 +9887,7 @@
                     <pic:cNvPicPr/>
                   </pic:nvPicPr>
                   <pic:blipFill>
-                    <a:blip r:embed="rId34"/>
+                    <a:blip r:embed="rId39"/>
                     <a:stretch>
                       <a:fillRect/>
                     </a:stretch>
@@ -8985,7 +9913,7 @@
       <w:pPr>
         <w:pStyle w:val="Ttulo3"/>
       </w:pPr>
-      <w:bookmarkStart w:id="30" w:name="_Toc513984964"/>
+      <w:bookmarkStart w:id="31" w:name="_Toc513984964"/>
       <w:r>
         <w:t xml:space="preserve">Firmado del </w:t>
       </w:r>
@@ -8997,7 +9925,7 @@
       <w:r>
         <w:t xml:space="preserve"> Nota de Debito</w:t>
       </w:r>
-      <w:bookmarkEnd w:id="30"/>
+      <w:bookmarkEnd w:id="31"/>
     </w:p>
     <w:p>
       <w:r>
@@ -9027,8 +9955,13 @@
       </w:hyperlink>
     </w:p>
     <w:p>
-      <w:r>
-        <w:t>Los parámetros a enviar para poder firmar un XML son los siguientes:</w:t>
+      <w:proofErr w:type="gramStart"/>
+      <w:r>
+        <w:t>Los parámetros a enviar</w:t>
+      </w:r>
+      <w:proofErr w:type="gramEnd"/>
+      <w:r>
+        <w:t xml:space="preserve"> para poder firmar un XML son los siguientes:</w:t>
       </w:r>
     </w:p>
     <w:p>
@@ -9434,7 +10367,7 @@
                     <pic:cNvPicPr/>
                   </pic:nvPicPr>
                   <pic:blipFill>
-                    <a:blip r:embed="rId35"/>
+                    <a:blip r:embed="rId40"/>
                     <a:stretch>
                       <a:fillRect/>
                     </a:stretch>
@@ -9583,7 +10516,7 @@
                     <pic:cNvPicPr/>
                   </pic:nvPicPr>
                   <pic:blipFill>
-                    <a:blip r:embed="rId36"/>
+                    <a:blip r:embed="rId41"/>
                     <a:stretch>
                       <a:fillRect/>
                     </a:stretch>
@@ -9609,7 +10542,7 @@
       <w:pPr>
         <w:pStyle w:val="Ttulo3"/>
       </w:pPr>
-      <w:bookmarkStart w:id="31" w:name="_Toc513984965"/>
+      <w:bookmarkStart w:id="32" w:name="_Toc513984965"/>
       <w:r>
         <w:t xml:space="preserve">Firmado del xml Mensaje de </w:t>
       </w:r>
@@ -9619,7 +10552,7 @@
       <w:r>
         <w:t xml:space="preserve"> (Pendiente solucionar error)</w:t>
       </w:r>
-      <w:bookmarkEnd w:id="31"/>
+      <w:bookmarkEnd w:id="32"/>
     </w:p>
     <w:p>
       <w:r>
@@ -9649,8 +10582,13 @@
       </w:hyperlink>
     </w:p>
     <w:p>
-      <w:r>
-        <w:t>Los parámetros a enviar para poder firmar un XML son los siguientes:</w:t>
+      <w:proofErr w:type="gramStart"/>
+      <w:r>
+        <w:t>Los parámetros a enviar</w:t>
+      </w:r>
+      <w:proofErr w:type="gramEnd"/>
+      <w:r>
+        <w:t xml:space="preserve"> para poder firmar un XML son los siguientes:</w:t>
       </w:r>
     </w:p>
     <w:p>
@@ -9886,6 +10824,7 @@
           <w:szCs w:val="18"/>
           <w:shd w:val="clear" w:color="auto" w:fill="FFFFFF"/>
         </w:rPr>
+        <w:lastRenderedPageBreak/>
         <w:t>pinP12=</w:t>
       </w:r>
       <w:r>
@@ -10041,7 +10980,6 @@
         <w:rPr>
           <w:noProof/>
         </w:rPr>
-        <w:lastRenderedPageBreak/>
         <w:drawing>
           <wp:inline distT="0" distB="0" distL="0" distR="0" wp14:anchorId="00563BC6" wp14:editId="3570E866">
             <wp:extent cx="5400040" cy="2057400"/>
@@ -10058,7 +10996,7 @@
                     <pic:cNvPicPr/>
                   </pic:nvPicPr>
                   <pic:blipFill rotWithShape="1">
-                    <a:blip r:embed="rId37"/>
+                    <a:blip r:embed="rId42"/>
                     <a:srcRect b="28947"/>
                     <a:stretch/>
                   </pic:blipFill>
@@ -10225,7 +11163,7 @@
                     <pic:cNvPicPr/>
                   </pic:nvPicPr>
                   <pic:blipFill>
-                    <a:blip r:embed="rId37"/>
+                    <a:blip r:embed="rId42"/>
                     <a:stretch>
                       <a:fillRect/>
                     </a:stretch>
@@ -10254,7 +11192,7 @@
           <w:u w:val="single"/>
         </w:rPr>
       </w:pPr>
-      <w:bookmarkStart w:id="32" w:name="_Toc513984966"/>
+      <w:bookmarkStart w:id="33" w:name="_Toc513984966"/>
       <w:r>
         <w:t>Envió</w:t>
       </w:r>
@@ -10283,7 +11221,7 @@
       <w:r>
         <w:t>, Notas de Debito</w:t>
       </w:r>
-      <w:bookmarkEnd w:id="32"/>
+      <w:bookmarkEnd w:id="33"/>
     </w:p>
     <w:p>
       <w:r>
@@ -10307,14 +11245,18 @@
       </w:r>
     </w:p>
     <w:p>
+      <w:proofErr w:type="gramStart"/>
       <w:r>
         <w:t>w:send</w:t>
       </w:r>
-    </w:p>
-    <w:p>
+      <w:proofErr w:type="gramEnd"/>
+    </w:p>
+    <w:p>
+      <w:proofErr w:type="gramStart"/>
       <w:r>
         <w:t>r:json</w:t>
       </w:r>
+      <w:proofErr w:type="gramEnd"/>
     </w:p>
     <w:p>
       <w:r>
@@ -10325,7 +11267,15 @@
       </w:r>
       <w:r>
         <w:tab/>
-        <w:t xml:space="preserve">el token debe solicitarse antes,  no puede ser vencido </w:t>
+        <w:t xml:space="preserve">el token debe solicitarse </w:t>
+      </w:r>
+      <w:proofErr w:type="gramStart"/>
+      <w:r>
+        <w:t>antes,  no</w:t>
+      </w:r>
+      <w:proofErr w:type="gramEnd"/>
+      <w:r>
+        <w:t xml:space="preserve"> puede ser vencido </w:t>
       </w:r>
     </w:p>
     <w:p>
@@ -10350,6 +11300,7 @@
     </w:p>
     <w:p>
       <w:r>
+        <w:lastRenderedPageBreak/>
         <w:t xml:space="preserve"> fecha:</w:t>
       </w:r>
       <w:r>
@@ -10415,7 +11366,6 @@
     <w:p>
       <w:proofErr w:type="spellStart"/>
       <w:r>
-        <w:lastRenderedPageBreak/>
         <w:t>recp_tipoIdentificacion</w:t>
       </w:r>
       <w:proofErr w:type="spellEnd"/>
@@ -10508,7 +11458,7 @@
                     <pic:cNvPicPr/>
                   </pic:nvPicPr>
                   <pic:blipFill>
-                    <a:blip r:embed="rId38"/>
+                    <a:blip r:embed="rId43"/>
                     <a:stretch>
                       <a:fillRect/>
                     </a:stretch>
@@ -10570,7 +11520,7 @@
                     <pic:cNvPicPr/>
                   </pic:nvPicPr>
                   <pic:blipFill rotWithShape="1">
-                    <a:blip r:embed="rId39"/>
+                    <a:blip r:embed="rId44"/>
                     <a:srcRect b="10531"/>
                     <a:stretch/>
                   </pic:blipFill>
@@ -10669,7 +11619,7 @@
                     <pic:cNvPicPr/>
                   </pic:nvPicPr>
                   <pic:blipFill>
-                    <a:blip r:embed="rId40"/>
+                    <a:blip r:embed="rId45"/>
                     <a:stretch>
                       <a:fillRect/>
                     </a:stretch>
@@ -10694,7 +11644,7 @@
       <w:pPr>
         <w:pStyle w:val="Ttulo3"/>
       </w:pPr>
-      <w:bookmarkStart w:id="33" w:name="_Toc513984967"/>
+      <w:bookmarkStart w:id="34" w:name="_Toc513984967"/>
       <w:r>
         <w:t xml:space="preserve">Envió a Hacienda del xml de Mensaje </w:t>
       </w:r>
@@ -10716,21 +11666,21 @@
       <w:r>
         <w:t xml:space="preserve"> Parcialmente y Rechazo)</w:t>
       </w:r>
-      <w:bookmarkEnd w:id="33"/>
+      <w:bookmarkEnd w:id="34"/>
     </w:p>
     <w:p/>
     <w:p>
       <w:pPr>
         <w:pStyle w:val="Ttulo3"/>
       </w:pPr>
-      <w:bookmarkStart w:id="34" w:name="_Toc513984968"/>
+      <w:bookmarkStart w:id="35" w:name="_Toc513984968"/>
       <w:r>
         <w:t>Comprobación</w:t>
       </w:r>
       <w:r>
         <w:t xml:space="preserve"> de documentos</w:t>
       </w:r>
-      <w:bookmarkEnd w:id="34"/>
+      <w:bookmarkEnd w:id="35"/>
     </w:p>
     <w:p>
       <w:r>
@@ -10762,19 +11712,28 @@
       </w:r>
     </w:p>
     <w:p>
-      <w:r>
-        <w:t>Los parámetros a enviar son los siguientes:</w:t>
-      </w:r>
-    </w:p>
-    <w:p>
+      <w:proofErr w:type="gramStart"/>
+      <w:r>
+        <w:t>Los parámetros a enviar</w:t>
+      </w:r>
+      <w:proofErr w:type="gramEnd"/>
+      <w:r>
+        <w:t xml:space="preserve"> son los siguientes:</w:t>
+      </w:r>
+    </w:p>
+    <w:p>
+      <w:proofErr w:type="gramStart"/>
       <w:r>
         <w:t>w:consultar</w:t>
       </w:r>
-    </w:p>
-    <w:p>
+      <w:proofErr w:type="gramEnd"/>
+    </w:p>
+    <w:p>
+      <w:proofErr w:type="gramStart"/>
       <w:r>
         <w:t>r:consultarCom</w:t>
       </w:r>
+      <w:proofErr w:type="gramEnd"/>
     </w:p>
     <w:p>
       <w:r>
@@ -10821,7 +11780,7 @@
                     <pic:cNvPicPr/>
                   </pic:nvPicPr>
                   <pic:blipFill>
-                    <a:blip r:embed="rId41"/>
+                    <a:blip r:embed="rId46"/>
                     <a:stretch>
                       <a:fillRect/>
                     </a:stretch>
@@ -10907,7 +11866,7 @@
                     <pic:cNvPicPr/>
                   </pic:nvPicPr>
                   <pic:blipFill>
-                    <a:blip r:embed="rId42"/>
+                    <a:blip r:embed="rId47"/>
                     <a:stretch>
                       <a:fillRect/>
                     </a:stretch>
@@ -11071,8 +12030,6 @@
       <w:r>
         <w:fldChar w:fldCharType="end"/>
       </w:r>
-      <w:bookmarkStart w:id="35" w:name="_GoBack"/>
-      <w:bookmarkEnd w:id="35"/>
     </w:p>
     <w:p>
       <w:pPr>
@@ -11104,12 +12061,17 @@
         <w:t xml:space="preserve">Creación de los XML de ND NC Mensaje </w:t>
       </w:r>
       <w:proofErr w:type="spellStart"/>
+      <w:proofErr w:type="gramStart"/>
       <w:r>
         <w:t>aceptacion</w:t>
       </w:r>
       <w:proofErr w:type="spellEnd"/>
       <w:r>
-        <w:t xml:space="preserve">( Ya se </w:t>
+        <w:t>( Ya</w:t>
+      </w:r>
+      <w:proofErr w:type="gramEnd"/>
+      <w:r>
+        <w:t xml:space="preserve"> se </w:t>
       </w:r>
       <w:proofErr w:type="spellStart"/>
       <w:r>
@@ -12380,7 +13342,7 @@
 </file>
 
 <file path=customXml/itemProps1.xml><?xml version="1.0" encoding="utf-8"?>
-<ds:datastoreItem xmlns:ds="http://schemas.openxmlformats.org/officeDocument/2006/customXml" ds:itemID="{4919ABBF-F72F-4B4A-8A58-213307E5D521}">
+<ds:datastoreItem xmlns:ds="http://schemas.openxmlformats.org/officeDocument/2006/customXml" ds:itemID="{59368A01-A2BC-4366-A97F-07B4F785C17F}">
   <ds:schemaRefs>
     <ds:schemaRef ds:uri="http://schemas.openxmlformats.org/officeDocument/2006/bibliography"/>
   </ds:schemaRefs>

</xml_diff>

<commit_message>
Cambio en faltantes documentacion
</commit_message>
<xml_diff>
--- a/API Instalacion CRLibre.docx
+++ b/API Instalacion CRLibre.docx
@@ -8288,9 +8288,12 @@
       <w:r>
         <w:t>", "</w:t>
       </w:r>
-      <w:proofErr w:type="spellStart"/>
-      <w:r>
-        <w:t>Sp</w:t>
+      <w:r>
+        <w:t xml:space="preserve"> </w:t>
+      </w:r>
+      <w:proofErr w:type="spellStart"/>
+      <w:r>
+        <w:t>UnidadMedida</w:t>
       </w:r>
       <w:proofErr w:type="spellEnd"/>
       <w:r>
@@ -8582,8 +8585,6 @@
           </wp:inline>
         </w:drawing>
       </w:r>
-      <w:bookmarkStart w:id="25" w:name="_GoBack"/>
-      <w:bookmarkEnd w:id="25"/>
     </w:p>
     <w:p/>
     <w:p/>
@@ -8591,7 +8592,7 @@
       <w:pPr>
         <w:pStyle w:val="Ttulo3"/>
       </w:pPr>
-      <w:bookmarkStart w:id="26" w:name="_Toc513984960"/>
+      <w:bookmarkStart w:id="25" w:name="_Toc513984960"/>
       <w:r>
         <w:t>Creación</w:t>
       </w:r>
@@ -8609,20 +8610,38 @@
       <w:r>
         <w:t>Crédito</w:t>
       </w:r>
+      <w:bookmarkEnd w:id="25"/>
+    </w:p>
+    <w:p>
+      <w:pPr>
+        <w:pStyle w:val="Ttulo3"/>
+      </w:pPr>
+      <w:bookmarkStart w:id="26" w:name="_Creación_de_xml"/>
+      <w:bookmarkStart w:id="27" w:name="_Toc513984961"/>
       <w:bookmarkEnd w:id="26"/>
+      <w:r>
+        <w:t>Creación</w:t>
+      </w:r>
+      <w:r>
+        <w:t xml:space="preserve"> de </w:t>
+      </w:r>
+      <w:proofErr w:type="spellStart"/>
+      <w:r>
+        <w:t>xml</w:t>
+      </w:r>
+      <w:proofErr w:type="spellEnd"/>
+      <w:r>
+        <w:t xml:space="preserve"> Nota de Debito</w:t>
+      </w:r>
+      <w:bookmarkEnd w:id="27"/>
     </w:p>
     <w:p>
       <w:pPr>
         <w:pStyle w:val="Ttulo3"/>
       </w:pPr>
-      <w:bookmarkStart w:id="27" w:name="_Creación_de_xml"/>
-      <w:bookmarkStart w:id="28" w:name="_Toc513984961"/>
-      <w:bookmarkEnd w:id="27"/>
-      <w:r>
-        <w:t>Creación</w:t>
-      </w:r>
-      <w:r>
-        <w:t xml:space="preserve"> de </w:t>
+      <w:bookmarkStart w:id="28" w:name="_Toc513984962"/>
+      <w:r>
+        <w:t xml:space="preserve">Firmado del </w:t>
       </w:r>
       <w:proofErr w:type="spellStart"/>
       <w:r>
@@ -8630,30 +8649,12 @@
       </w:r>
       <w:proofErr w:type="spellEnd"/>
       <w:r>
-        <w:t xml:space="preserve"> Nota de Debito</w:t>
+        <w:t xml:space="preserve"> Factura </w:t>
+      </w:r>
+      <w:r>
+        <w:t>Electrónica</w:t>
       </w:r>
       <w:bookmarkEnd w:id="28"/>
-    </w:p>
-    <w:p>
-      <w:pPr>
-        <w:pStyle w:val="Ttulo3"/>
-      </w:pPr>
-      <w:bookmarkStart w:id="29" w:name="_Toc513984962"/>
-      <w:r>
-        <w:t xml:space="preserve">Firmado del </w:t>
-      </w:r>
-      <w:proofErr w:type="spellStart"/>
-      <w:r>
-        <w:t>xml</w:t>
-      </w:r>
-      <w:proofErr w:type="spellEnd"/>
-      <w:r>
-        <w:t xml:space="preserve"> Factura </w:t>
-      </w:r>
-      <w:r>
-        <w:t>Electrónica</w:t>
-      </w:r>
-      <w:bookmarkEnd w:id="29"/>
     </w:p>
     <w:p>
       <w:r>
@@ -9291,7 +9292,7 @@
       <w:pPr>
         <w:pStyle w:val="Ttulo3"/>
       </w:pPr>
-      <w:bookmarkStart w:id="30" w:name="_Toc513984963"/>
+      <w:bookmarkStart w:id="29" w:name="_Toc513984963"/>
       <w:r>
         <w:t xml:space="preserve">Firmado del </w:t>
       </w:r>
@@ -9306,7 +9307,7 @@
       <w:r>
         <w:t>Crédito</w:t>
       </w:r>
-      <w:bookmarkEnd w:id="30"/>
+      <w:bookmarkEnd w:id="29"/>
     </w:p>
     <w:p>
       <w:r>
@@ -9913,7 +9914,7 @@
       <w:pPr>
         <w:pStyle w:val="Ttulo3"/>
       </w:pPr>
-      <w:bookmarkStart w:id="31" w:name="_Toc513984964"/>
+      <w:bookmarkStart w:id="30" w:name="_Toc513984964"/>
       <w:r>
         <w:t xml:space="preserve">Firmado del </w:t>
       </w:r>
@@ -9925,7 +9926,7 @@
       <w:r>
         <w:t xml:space="preserve"> Nota de Debito</w:t>
       </w:r>
-      <w:bookmarkEnd w:id="31"/>
+      <w:bookmarkEnd w:id="30"/>
     </w:p>
     <w:p>
       <w:r>
@@ -10542,7 +10543,7 @@
       <w:pPr>
         <w:pStyle w:val="Ttulo3"/>
       </w:pPr>
-      <w:bookmarkStart w:id="32" w:name="_Toc513984965"/>
+      <w:bookmarkStart w:id="31" w:name="_Toc513984965"/>
       <w:r>
         <w:t xml:space="preserve">Firmado del xml Mensaje de </w:t>
       </w:r>
@@ -10552,7 +10553,7 @@
       <w:r>
         <w:t xml:space="preserve"> (Pendiente solucionar error)</w:t>
       </w:r>
-      <w:bookmarkEnd w:id="32"/>
+      <w:bookmarkEnd w:id="31"/>
     </w:p>
     <w:p>
       <w:r>
@@ -11192,7 +11193,7 @@
           <w:u w:val="single"/>
         </w:rPr>
       </w:pPr>
-      <w:bookmarkStart w:id="33" w:name="_Toc513984966"/>
+      <w:bookmarkStart w:id="32" w:name="_Toc513984966"/>
       <w:r>
         <w:t>Envió</w:t>
       </w:r>
@@ -11221,7 +11222,7 @@
       <w:r>
         <w:t>, Notas de Debito</w:t>
       </w:r>
-      <w:bookmarkEnd w:id="33"/>
+      <w:bookmarkEnd w:id="32"/>
     </w:p>
     <w:p>
       <w:r>
@@ -11644,7 +11645,7 @@
       <w:pPr>
         <w:pStyle w:val="Ttulo3"/>
       </w:pPr>
-      <w:bookmarkStart w:id="34" w:name="_Toc513984967"/>
+      <w:bookmarkStart w:id="33" w:name="_Toc513984967"/>
       <w:r>
         <w:t xml:space="preserve">Envió a Hacienda del xml de Mensaje </w:t>
       </w:r>
@@ -11666,21 +11667,21 @@
       <w:r>
         <w:t xml:space="preserve"> Parcialmente y Rechazo)</w:t>
       </w:r>
+      <w:bookmarkEnd w:id="33"/>
+    </w:p>
+    <w:p/>
+    <w:p>
+      <w:pPr>
+        <w:pStyle w:val="Ttulo3"/>
+      </w:pPr>
+      <w:bookmarkStart w:id="34" w:name="_Toc513984968"/>
+      <w:r>
+        <w:t>Comprobación</w:t>
+      </w:r>
+      <w:r>
+        <w:t xml:space="preserve"> de documentos</w:t>
+      </w:r>
       <w:bookmarkEnd w:id="34"/>
-    </w:p>
-    <w:p/>
-    <w:p>
-      <w:pPr>
-        <w:pStyle w:val="Ttulo3"/>
-      </w:pPr>
-      <w:bookmarkStart w:id="35" w:name="_Toc513984968"/>
-      <w:r>
-        <w:t>Comprobación</w:t>
-      </w:r>
-      <w:r>
-        <w:t xml:space="preserve"> de documentos</w:t>
-      </w:r>
-      <w:bookmarkEnd w:id="35"/>
     </w:p>
     <w:p>
       <w:r>
@@ -11930,61 +11931,55 @@
         </w:r>
       </w:hyperlink>
     </w:p>
+    <w:bookmarkStart w:id="35" w:name="_GoBack"/>
+    <w:bookmarkEnd w:id="35"/>
     <w:p>
       <w:pPr>
         <w:pStyle w:val="Ttulo3"/>
       </w:pPr>
-      <w:hyperlink w:anchor="_Creación_de_Clave" w:history="1">
-        <w:r>
-          <w:rPr>
-            <w:rStyle w:val="Hipervnculo"/>
-          </w:rPr>
-          <w:t xml:space="preserve">Creación de Factura </w:t>
-        </w:r>
-        <w:proofErr w:type="spellStart"/>
-        <w:r>
-          <w:rPr>
-            <w:rStyle w:val="Hipervnculo"/>
-          </w:rPr>
-          <w:t>Electronica</w:t>
-        </w:r>
-        <w:proofErr w:type="spellEnd"/>
-      </w:hyperlink>
-    </w:p>
-    <w:p>
-      <w:pPr>
-        <w:pStyle w:val="Ttulo3"/>
-      </w:pPr>
-      <w:hyperlink w:anchor="_Creación_de_Clave_1" w:history="1">
-        <w:r>
-          <w:rPr>
-            <w:rStyle w:val="Hipervnculo"/>
-          </w:rPr>
-          <w:t xml:space="preserve">Creación de </w:t>
-        </w:r>
-        <w:proofErr w:type="spellStart"/>
-        <w:r>
-          <w:rPr>
-            <w:rStyle w:val="Hipervnculo"/>
-          </w:rPr>
-          <w:t>xml</w:t>
-        </w:r>
-        <w:proofErr w:type="spellEnd"/>
-        <w:r>
-          <w:rPr>
-            <w:rStyle w:val="Hipervnculo"/>
-          </w:rPr>
-          <w:t xml:space="preserve"> Nota de </w:t>
-        </w:r>
-        <w:proofErr w:type="spellStart"/>
-        <w:r>
-          <w:rPr>
-            <w:rStyle w:val="Hipervnculo"/>
-          </w:rPr>
-          <w:t>Credito</w:t>
-        </w:r>
-        <w:proofErr w:type="spellEnd"/>
-      </w:hyperlink>
+      <w:r>
+        <w:fldChar w:fldCharType="begin"/>
+      </w:r>
+      <w:r>
+        <w:instrText xml:space="preserve"> HYPERLINK \l "_Creación_de_Clave_1" </w:instrText>
+      </w:r>
+      <w:r>
+        <w:fldChar w:fldCharType="separate"/>
+      </w:r>
+      <w:r>
+        <w:rPr>
+          <w:rStyle w:val="Hipervnculo"/>
+        </w:rPr>
+        <w:t xml:space="preserve">Creación de </w:t>
+      </w:r>
+      <w:proofErr w:type="spellStart"/>
+      <w:r>
+        <w:rPr>
+          <w:rStyle w:val="Hipervnculo"/>
+        </w:rPr>
+        <w:t>xml</w:t>
+      </w:r>
+      <w:proofErr w:type="spellEnd"/>
+      <w:r>
+        <w:rPr>
+          <w:rStyle w:val="Hipervnculo"/>
+        </w:rPr>
+        <w:t xml:space="preserve"> Nota de </w:t>
+      </w:r>
+      <w:proofErr w:type="spellStart"/>
+      <w:r>
+        <w:rPr>
+          <w:rStyle w:val="Hipervnculo"/>
+        </w:rPr>
+        <w:t>Credito</w:t>
+      </w:r>
+      <w:proofErr w:type="spellEnd"/>
+      <w:r>
+        <w:rPr>
+          <w:rStyle w:val="Hipervnculo"/>
+        </w:rPr>
+        <w:fldChar w:fldCharType="end"/>
+      </w:r>
     </w:p>
     <w:p>
       <w:pPr>
@@ -13342,7 +13337,7 @@
 </file>
 
 <file path=customXml/itemProps1.xml><?xml version="1.0" encoding="utf-8"?>
-<ds:datastoreItem xmlns:ds="http://schemas.openxmlformats.org/officeDocument/2006/customXml" ds:itemID="{59368A01-A2BC-4366-A97F-07B4F785C17F}">
+<ds:datastoreItem xmlns:ds="http://schemas.openxmlformats.org/officeDocument/2006/customXml" ds:itemID="{918E2E93-93BA-46FD-B453-0477BF722F98}">
   <ds:schemaRefs>
     <ds:schemaRef ds:uri="http://schemas.openxmlformats.org/officeDocument/2006/bibliography"/>
   </ds:schemaRefs>

</xml_diff>